<commit_message>
add new test hex
</commit_message>
<xml_diff>
--- a/mips24+ccmb.docx
+++ b/mips24+ccmb.docx
@@ -1079,6 +1079,7 @@
     </w:p>
     <w:p>
       <w:pPr>
+        <w:jc w:val="right"/>
         <w:rPr>
           <w:rFonts w:hint="eastAsia"/>
           <w:lang w:val="en-US" w:eastAsia="zh-CN"/>
@@ -1750,7 +1751,6 @@
           <w:lang w:val="en-US" w:eastAsia="zh-CN"/>
         </w:rPr>
       </w:pPr>
-      <w:bookmarkStart w:id="0" w:name="_GoBack"/>
       <w:r>
         <w:rPr>
           <w:rFonts w:hint="eastAsia"/>
@@ -1758,7 +1758,6 @@
         </w:rPr>
         <w:t>SW</w:t>
       </w:r>
-      <w:bookmarkEnd w:id="0"/>
     </w:p>
     <w:p>
       <w:pPr>
@@ -1818,6 +1817,8 @@
           </wp:inline>
         </w:drawing>
       </w:r>
+      <w:bookmarkStart w:id="0" w:name="_GoBack"/>
+      <w:bookmarkEnd w:id="0"/>
     </w:p>
     <w:p>
       <w:pPr>

</xml_diff>